<commit_message>
Chapter 5 code added
</commit_message>
<xml_diff>
--- a/Pathways2Autopoiesis_CodeTable.docx
+++ b/Pathways2Autopoiesis_CodeTable.docx
@@ -456,8 +456,21 @@
             <w:tcW w:w="4195" w:type="dxa"/>
           </w:tcPr>
           <w:p>
-            <w:r>
-              <w:t>nicheA -&gt; nicheB -&gt; niche X</w:t>
+            <w:proofErr w:type="spellStart"/>
+            <w:r>
+              <w:t>nicheA</w:t>
+            </w:r>
+            <w:proofErr w:type="spellEnd"/>
+            <w:r>
+              <w:t xml:space="preserve"> -&gt; </w:t>
+            </w:r>
+            <w:proofErr w:type="spellStart"/>
+            <w:r>
+              <w:t>nicheB</w:t>
+            </w:r>
+            <w:proofErr w:type="spellEnd"/>
+            <w:r>
+              <w:t xml:space="preserve"> -&gt; niche X</w:t>
             </w:r>
           </w:p>
         </w:tc>
@@ -684,6 +697,9 @@
             <w:pPr>
               <w:jc w:val="center"/>
             </w:pPr>
+            <w:r>
+              <w:t>fig5_1.m</w:t>
+            </w:r>
           </w:p>
         </w:tc>
         <w:tc>
@@ -719,6 +735,9 @@
             <w:pPr>
               <w:jc w:val="center"/>
             </w:pPr>
+            <w:r>
+              <w:t>fig5_6.m</w:t>
+            </w:r>
           </w:p>
         </w:tc>
         <w:tc>
@@ -754,6 +773,9 @@
             <w:pPr>
               <w:jc w:val="center"/>
             </w:pPr>
+            <w:r>
+              <w:t>fig5_7.m</w:t>
+            </w:r>
           </w:p>
         </w:tc>
         <w:tc>
@@ -789,6 +811,9 @@
             <w:pPr>
               <w:jc w:val="center"/>
             </w:pPr>
+            <w:r>
+              <w:t>fig5_8.m</w:t>
+            </w:r>
           </w:p>
         </w:tc>
         <w:tc>
@@ -804,7 +829,10 @@
       </w:tr>
     </w:tbl>
     <w:p/>
-    <w:p/>
+    <w:p>
+      <w:bookmarkStart w:id="0" w:name="_GoBack"/>
+      <w:bookmarkEnd w:id="0"/>
+    </w:p>
     <w:p>
       <w:pPr>
         <w:rPr>
@@ -1068,12 +1096,7 @@
               <w:jc w:val="center"/>
             </w:pPr>
             <w:r>
-              <w:t>f</w:t>
-            </w:r>
-            <w:bookmarkStart w:id="0" w:name="_GoBack"/>
-            <w:bookmarkEnd w:id="0"/>
-            <w:r>
-              <w:t>ig7_3.m</w:t>
+              <w:t>fig7_3.m</w:t>
             </w:r>
           </w:p>
         </w:tc>
@@ -1301,29 +1324,17 @@
               <w:jc w:val="center"/>
             </w:pPr>
             <w:r>
-              <w:t>fig7</w:t>
-            </w:r>
-            <w:r>
-              <w:t>_9b</w:t>
-            </w:r>
-            <w:r>
-              <w:t>.m</w:t>
-            </w:r>
-          </w:p>
-        </w:tc>
-        <w:tc>
-          <w:tcPr>
-            <w:tcW w:w="4195" w:type="dxa"/>
-          </w:tcPr>
-          <w:p>
-            <w:r>
-              <w:t>Joint one-state/two-state</w:t>
-            </w:r>
-            <w:r>
-              <w:t xml:space="preserve"> population, well-mixed, phi=0.</w:t>
-            </w:r>
-            <w:r>
-              <w:t>5</w:t>
+              <w:t>fig7_9b.m</w:t>
+            </w:r>
+          </w:p>
+        </w:tc>
+        <w:tc>
+          <w:tcPr>
+            <w:tcW w:w="4195" w:type="dxa"/>
+          </w:tcPr>
+          <w:p>
+            <w:r>
+              <w:t>Joint one-state/two-state population, well-mixed, phi=0.5</w:t>
             </w:r>
           </w:p>
         </w:tc>
@@ -1351,26 +1362,17 @@
               <w:jc w:val="center"/>
             </w:pPr>
             <w:r>
-              <w:t>fig7</w:t>
-            </w:r>
-            <w:r>
-              <w:t>_9c</w:t>
-            </w:r>
-            <w:r>
-              <w:t>.m</w:t>
-            </w:r>
-          </w:p>
-        </w:tc>
-        <w:tc>
-          <w:tcPr>
-            <w:tcW w:w="4195" w:type="dxa"/>
-          </w:tcPr>
-          <w:p>
-            <w:r>
-              <w:t>Joint one-state/two-state population, well-mixed, phi=0.</w:t>
-            </w:r>
-            <w:r>
-              <w:t>8</w:t>
+              <w:t>fig7_9c.m</w:t>
+            </w:r>
+          </w:p>
+        </w:tc>
+        <w:tc>
+          <w:tcPr>
+            <w:tcW w:w="4195" w:type="dxa"/>
+          </w:tcPr>
+          <w:p>
+            <w:r>
+              <w:t>Joint one-state/two-state population, well-mixed, phi=0.8</w:t>
             </w:r>
           </w:p>
         </w:tc>
@@ -1398,26 +1400,17 @@
               <w:jc w:val="center"/>
             </w:pPr>
             <w:r>
-              <w:t>fig7</w:t>
-            </w:r>
-            <w:r>
-              <w:t>_9d</w:t>
-            </w:r>
-            <w:r>
-              <w:t>.m</w:t>
-            </w:r>
-          </w:p>
-        </w:tc>
-        <w:tc>
-          <w:tcPr>
-            <w:tcW w:w="4195" w:type="dxa"/>
-          </w:tcPr>
-          <w:p>
-            <w:r>
-              <w:t>Joint one-state/two-state population, well-mixed, phi=0.</w:t>
-            </w:r>
-            <w:r>
-              <w:t>95</w:t>
+              <w:t>fig7_9d.m</w:t>
+            </w:r>
+          </w:p>
+        </w:tc>
+        <w:tc>
+          <w:tcPr>
+            <w:tcW w:w="4195" w:type="dxa"/>
+          </w:tcPr>
+          <w:p>
+            <w:r>
+              <w:t>Joint one-state/two-state population, well-mixed, phi=0.95</w:t>
             </w:r>
           </w:p>
         </w:tc>
@@ -1483,13 +1476,7 @@
               <w:jc w:val="center"/>
             </w:pPr>
             <w:r>
-              <w:t>fig7</w:t>
-            </w:r>
-            <w:r>
-              <w:t>_10b</w:t>
-            </w:r>
-            <w:r>
-              <w:t>.m</w:t>
+              <w:t>fig7_10b.m</w:t>
             </w:r>
           </w:p>
         </w:tc>
@@ -1527,13 +1514,7 @@
               <w:jc w:val="center"/>
             </w:pPr>
             <w:r>
-              <w:t>fig7</w:t>
-            </w:r>
-            <w:r>
-              <w:t>_10c</w:t>
-            </w:r>
-            <w:r>
-              <w:t>.m</w:t>
+              <w:t>fig7_10c.m</w:t>
             </w:r>
           </w:p>
         </w:tc>
@@ -1571,13 +1552,7 @@
               <w:jc w:val="center"/>
             </w:pPr>
             <w:r>
-              <w:t>fig7</w:t>
-            </w:r>
-            <w:r>
-              <w:t>_10d</w:t>
-            </w:r>
-            <w:r>
-              <w:t>.m</w:t>
+              <w:t>fig7_10d.m</w:t>
             </w:r>
           </w:p>
         </w:tc>

</xml_diff>